<commit_message>
high score in progress
</commit_message>
<xml_diff>
--- a/Documentation.docx
+++ b/Documentation.docx
@@ -517,7 +517,11 @@
     <w:sdt>
       <w:sdtPr>
         <w:rPr>
-          <w:rFonts w:ascii="Consolas" w:hAnsi="Consolas" w:cs="Lao UI"/>
+          <w:rFonts w:ascii="Consolas" w:eastAsiaTheme="minorHAnsi" w:hAnsi="Consolas" w:cs="Lao UI"/>
+          <w:color w:val="auto"/>
+          <w:sz w:val="22"/>
+          <w:szCs w:val="22"/>
+          <w:lang w:val="en-GB"/>
         </w:rPr>
         <w:id w:val="781379074"/>
         <w:docPartObj>
@@ -527,14 +531,9 @@
       </w:sdtPr>
       <w:sdtEndPr>
         <w:rPr>
-          <w:rFonts w:eastAsiaTheme="minorHAnsi"/>
           <w:b/>
           <w:bCs/>
           <w:noProof/>
-          <w:color w:val="auto"/>
-          <w:sz w:val="22"/>
-          <w:szCs w:val="22"/>
-          <w:lang w:val="en-GB"/>
         </w:rPr>
       </w:sdtEndPr>
       <w:sdtContent>
@@ -554,10 +553,11 @@
         </w:p>
         <w:p>
           <w:pPr>
+            <w:pStyle w:val="TOC1"/>
+            <w:tabs>
+              <w:tab w:val="right" w:leader="dot" w:pos="9016"/>
+            </w:tabs>
             <w:rPr>
-              <w:rFonts w:ascii="Consolas" w:hAnsi="Consolas" w:cs="Lao UI"/>
-              <w:b/>
-              <w:bCs/>
               <w:noProof/>
             </w:rPr>
           </w:pPr>
@@ -579,16 +579,212 @@
             </w:rPr>
             <w:fldChar w:fldCharType="separate"/>
           </w:r>
-          <w:r>
+          <w:hyperlink w:anchor="_Toc129986440" w:history="1">
+            <w:r>
+              <w:rPr>
+                <w:rStyle w:val="Hyperlink"/>
+                <w:rFonts w:ascii="Consolas" w:hAnsi="Consolas" w:cs="Lao UI"/>
+                <w:noProof/>
+              </w:rPr>
+              <w:t>Part I</w:t>
+            </w:r>
+            <w:r>
+              <w:rPr>
+                <w:noProof/>
+                <w:webHidden/>
+              </w:rPr>
+              <w:tab/>
+            </w:r>
+            <w:r>
+              <w:rPr>
+                <w:noProof/>
+                <w:webHidden/>
+              </w:rPr>
+              <w:fldChar w:fldCharType="begin"/>
+            </w:r>
+            <w:r>
+              <w:rPr>
+                <w:noProof/>
+                <w:webHidden/>
+              </w:rPr>
+              <w:instrText xml:space="preserve"> PAGEREF _Toc129986440 \h </w:instrText>
+            </w:r>
+            <w:r>
+              <w:rPr>
+                <w:noProof/>
+                <w:webHidden/>
+              </w:rPr>
+            </w:r>
+            <w:r>
+              <w:rPr>
+                <w:noProof/>
+                <w:webHidden/>
+              </w:rPr>
+              <w:fldChar w:fldCharType="separate"/>
+            </w:r>
+            <w:r>
+              <w:rPr>
+                <w:noProof/>
+                <w:webHidden/>
+              </w:rPr>
+              <w:t>2</w:t>
+            </w:r>
+            <w:r>
+              <w:rPr>
+                <w:noProof/>
+                <w:webHidden/>
+              </w:rPr>
+              <w:fldChar w:fldCharType="end"/>
+            </w:r>
+          </w:hyperlink>
+        </w:p>
+        <w:p>
+          <w:pPr>
+            <w:pStyle w:val="TOC1"/>
+            <w:tabs>
+              <w:tab w:val="right" w:leader="dot" w:pos="9016"/>
+            </w:tabs>
+            <w:rPr>
+              <w:noProof/>
+            </w:rPr>
+          </w:pPr>
+          <w:hyperlink w:anchor="_Toc129986441" w:history="1">
+            <w:r>
+              <w:rPr>
+                <w:rStyle w:val="Hyperlink"/>
+                <w:rFonts w:ascii="Consolas" w:hAnsi="Consolas" w:cs="Lao UI"/>
+                <w:noProof/>
+              </w:rPr>
+              <w:t>Part II</w:t>
+            </w:r>
+            <w:r>
+              <w:rPr>
+                <w:noProof/>
+                <w:webHidden/>
+              </w:rPr>
+              <w:tab/>
+            </w:r>
+            <w:r>
+              <w:rPr>
+                <w:noProof/>
+                <w:webHidden/>
+              </w:rPr>
+              <w:fldChar w:fldCharType="begin"/>
+            </w:r>
+            <w:r>
+              <w:rPr>
+                <w:noProof/>
+                <w:webHidden/>
+              </w:rPr>
+              <w:instrText xml:space="preserve"> PAGEREF _Toc129986441 \h </w:instrText>
+            </w:r>
+            <w:r>
+              <w:rPr>
+                <w:noProof/>
+                <w:webHidden/>
+              </w:rPr>
+            </w:r>
+            <w:r>
+              <w:rPr>
+                <w:noProof/>
+                <w:webHidden/>
+              </w:rPr>
+              <w:fldChar w:fldCharType="separate"/>
+            </w:r>
+            <w:r>
+              <w:rPr>
+                <w:noProof/>
+                <w:webHidden/>
+              </w:rPr>
+              <w:t>5</w:t>
+            </w:r>
+            <w:r>
+              <w:rPr>
+                <w:noProof/>
+                <w:webHidden/>
+              </w:rPr>
+              <w:fldChar w:fldCharType="end"/>
+            </w:r>
+          </w:hyperlink>
+        </w:p>
+        <w:p>
+          <w:pPr>
+            <w:pStyle w:val="TOC1"/>
+            <w:tabs>
+              <w:tab w:val="right" w:leader="dot" w:pos="9016"/>
+            </w:tabs>
+            <w:rPr>
+              <w:noProof/>
+            </w:rPr>
+          </w:pPr>
+          <w:hyperlink w:anchor="_Toc129986442" w:history="1">
+            <w:r>
+              <w:rPr>
+                <w:rStyle w:val="Hyperlink"/>
+                <w:rFonts w:ascii="Consolas" w:hAnsi="Consolas" w:cs="Lao UI"/>
+                <w:noProof/>
+              </w:rPr>
+              <w:t>Part III</w:t>
+            </w:r>
+            <w:r>
+              <w:rPr>
+                <w:noProof/>
+                <w:webHidden/>
+              </w:rPr>
+              <w:tab/>
+            </w:r>
+            <w:r>
+              <w:rPr>
+                <w:noProof/>
+                <w:webHidden/>
+              </w:rPr>
+              <w:fldChar w:fldCharType="begin"/>
+            </w:r>
+            <w:r>
+              <w:rPr>
+                <w:noProof/>
+                <w:webHidden/>
+              </w:rPr>
+              <w:instrText xml:space="preserve"> PAGEREF _Toc129986442 \h </w:instrText>
+            </w:r>
+            <w:r>
+              <w:rPr>
+                <w:noProof/>
+                <w:webHidden/>
+              </w:rPr>
+            </w:r>
+            <w:r>
+              <w:rPr>
+                <w:noProof/>
+                <w:webHidden/>
+              </w:rPr>
+              <w:fldChar w:fldCharType="separate"/>
+            </w:r>
+            <w:r>
+              <w:rPr>
+                <w:noProof/>
+                <w:webHidden/>
+              </w:rPr>
+              <w:t>6</w:t>
+            </w:r>
+            <w:r>
+              <w:rPr>
+                <w:noProof/>
+                <w:webHidden/>
+              </w:rPr>
+              <w:fldChar w:fldCharType="end"/>
+            </w:r>
+          </w:hyperlink>
+        </w:p>
+        <w:p>
+          <w:pPr>
             <w:rPr>
               <w:rFonts w:ascii="Consolas" w:hAnsi="Consolas" w:cs="Lao UI"/>
               <w:b/>
               <w:bCs/>
               <w:noProof/>
-              <w:lang w:val="en-US"/>
             </w:rPr>
-            <w:t>No table of contents entries found.</w:t>
-          </w:r>
+          </w:pPr>
           <w:r>
             <w:rPr>
               <w:rFonts w:ascii="Consolas" w:hAnsi="Consolas" w:cs="Lao UI"/>
@@ -627,6 +823,7 @@
           <w:rFonts w:ascii="Consolas" w:hAnsi="Consolas" w:cs="Lao UI"/>
         </w:rPr>
       </w:pPr>
+      <w:bookmarkStart w:id="0" w:name="_Toc129986440"/>
       <w:r>
         <w:rPr>
           <w:rFonts w:ascii="Consolas" w:hAnsi="Consolas" w:cs="Lao UI"/>
@@ -634,6 +831,7 @@
         <w:lastRenderedPageBreak/>
         <w:t>Part I</w:t>
       </w:r>
+      <w:bookmarkEnd w:id="0"/>
     </w:p>
     <w:p>
       <w:pPr>
@@ -863,6 +1061,7 @@
       <w:r>
         <w:rPr>
           <w:rFonts w:ascii="Consolas" w:hAnsi="Consolas" w:cs="Lao UI"/>
+          <w:noProof/>
         </w:rPr>
         <w:drawing>
           <wp:inline distT="0" distB="0" distL="0" distR="0" wp14:anchorId="1C9F0CA4" wp14:editId="5F313E49">
@@ -956,6 +1155,7 @@
       <w:r>
         <w:rPr>
           <w:rFonts w:ascii="Consolas" w:hAnsi="Consolas" w:cs="Lao UI"/>
+          <w:noProof/>
         </w:rPr>
         <w:drawing>
           <wp:inline distT="0" distB="0" distL="0" distR="0" wp14:anchorId="636C27A8" wp14:editId="5603F2B2">
@@ -1024,6 +1224,7 @@
       <w:r>
         <w:rPr>
           <w:rFonts w:ascii="Consolas" w:hAnsi="Consolas" w:cs="Lao UI"/>
+          <w:noProof/>
         </w:rPr>
         <w:drawing>
           <wp:inline distT="0" distB="0" distL="0" distR="0" wp14:anchorId="71F58E05" wp14:editId="74564CF3">
@@ -1179,6 +1380,7 @@
       <w:r>
         <w:rPr>
           <w:rFonts w:ascii="Consolas" w:hAnsi="Consolas" w:cs="Lao UI"/>
+          <w:noProof/>
         </w:rPr>
         <w:drawing>
           <wp:inline distT="0" distB="0" distL="0" distR="0" wp14:anchorId="185DF809" wp14:editId="0418DBDA">
@@ -1245,6 +1447,7 @@
       <w:r>
         <w:rPr>
           <w:rFonts w:ascii="Consolas" w:hAnsi="Consolas" w:cs="Lao UI"/>
+          <w:noProof/>
         </w:rPr>
         <w:drawing>
           <wp:inline distT="0" distB="0" distL="0" distR="0" wp14:anchorId="2AE27BF1" wp14:editId="4DB983D9">
@@ -1365,6 +1568,7 @@
       <w:r>
         <w:rPr>
           <w:rFonts w:ascii="Consolas" w:hAnsi="Consolas" w:cs="Lao UI"/>
+          <w:noProof/>
         </w:rPr>
         <w:drawing>
           <wp:inline distT="0" distB="0" distL="0" distR="0" wp14:anchorId="02D66C32" wp14:editId="2AD8ED8A">
@@ -1429,6 +1633,7 @@
           <w:rFonts w:ascii="Consolas" w:hAnsi="Consolas" w:cs="Lao UI"/>
         </w:rPr>
       </w:pPr>
+      <w:bookmarkStart w:id="1" w:name="_Toc129986441"/>
       <w:r>
         <w:rPr>
           <w:rFonts w:ascii="Consolas" w:hAnsi="Consolas" w:cs="Lao UI"/>
@@ -1436,6 +1641,7 @@
         <w:lastRenderedPageBreak/>
         <w:t>Part II</w:t>
       </w:r>
+      <w:bookmarkEnd w:id="1"/>
     </w:p>
     <w:p>
       <w:pPr>
@@ -1503,6 +1709,7 @@
           <w:rFonts w:ascii="Consolas" w:hAnsi="Consolas" w:cs="Lao UI"/>
         </w:rPr>
       </w:pPr>
+      <w:bookmarkStart w:id="2" w:name="_Toc129986442"/>
       <w:r>
         <w:rPr>
           <w:rFonts w:ascii="Consolas" w:hAnsi="Consolas" w:cs="Lao UI"/>
@@ -1510,6 +1717,7 @@
         <w:lastRenderedPageBreak/>
         <w:t>Part III</w:t>
       </w:r>
+      <w:bookmarkEnd w:id="2"/>
     </w:p>
     <w:p>
       <w:pPr>
@@ -2513,6 +2721,29 @@
       <w:lang w:val="en-US"/>
     </w:rPr>
   </w:style>
+  <w:style w:type="paragraph" w:styleId="TOC1">
+    <w:name w:val="toc 1"/>
+    <w:basedOn w:val="Normal"/>
+    <w:next w:val="Normal"/>
+    <w:autoRedefine/>
+    <w:uiPriority w:val="39"/>
+    <w:unhideWhenUsed/>
+    <w:rsid w:val="00553B32"/>
+    <w:pPr>
+      <w:spacing w:after="100"/>
+    </w:pPr>
+  </w:style>
+  <w:style w:type="character" w:styleId="Hyperlink">
+    <w:name w:val="Hyperlink"/>
+    <w:basedOn w:val="DefaultParagraphFont"/>
+    <w:uiPriority w:val="99"/>
+    <w:unhideWhenUsed/>
+    <w:rsid w:val="00553B32"/>
+    <w:rPr>
+      <w:color w:val="0563C1" w:themeColor="hyperlink"/>
+      <w:u w:val="single"/>
+    </w:rPr>
+  </w:style>
 </w:styles>
 </file>
 
@@ -2696,8 +2927,10 @@
   </w:compat>
   <w:rsids>
     <w:rsidRoot w:val="00AF73D2"/>
+    <w:rsid w:val="000F1916"/>
     <w:rsid w:val="006A209E"/>
     <w:rsid w:val="00AF73D2"/>
+    <w:rsid w:val="00B16238"/>
   </w:rsids>
   <m:mathPr>
     <m:mathFont m:val="Cambria Math"/>

</xml_diff>

<commit_message>
Part 2 - High Score Table
Read - Ongoing
Write - Complete
</commit_message>
<xml_diff>
--- a/Documentation.docx
+++ b/Documentation.docx
@@ -22,424 +22,141 @@
           </w:pPr>
           <w:r>
             <w:rPr>
-              <w:rFonts w:ascii="Consolas" w:hAnsi="Consolas" w:cs="Lao UI"/>
               <w:noProof/>
             </w:rPr>
-            <mc:AlternateContent>
-              <mc:Choice Requires="wpg">
-                <w:drawing>
-                  <wp:anchor distT="0" distB="0" distL="114300" distR="114300" simplePos="0" relativeHeight="251659264" behindDoc="1" locked="0" layoutInCell="1" allowOverlap="1" wp14:anchorId="2F3FE6FC" wp14:editId="5490D3F3">
-                    <wp:simplePos x="0" y="0"/>
-                    <wp:positionH relativeFrom="page">
-                      <wp:align>center</wp:align>
-                    </wp:positionH>
-                    <wp:positionV relativeFrom="page">
-                      <wp:align>center</wp:align>
-                    </wp:positionV>
-                    <wp:extent cx="6864824" cy="9123528"/>
-                    <wp:effectExtent l="0" t="0" r="18415" b="15240"/>
-                    <wp:wrapNone/>
-                    <wp:docPr id="193" name="Group 193"/>
-                    <wp:cNvGraphicFramePr/>
-                    <a:graphic xmlns:a="http://schemas.openxmlformats.org/drawingml/2006/main">
-                      <a:graphicData uri="http://schemas.microsoft.com/office/word/2010/wordprocessingGroup">
-                        <wpg:wgp>
-                          <wpg:cNvGrpSpPr/>
-                          <wpg:grpSpPr>
-                            <a:xfrm>
-                              <a:off x="0" y="0"/>
-                              <a:ext cx="6864824" cy="9123528"/>
-                              <a:chOff x="0" y="0"/>
-                              <a:chExt cx="6864824" cy="9123528"/>
-                            </a:xfrm>
-                          </wpg:grpSpPr>
-                          <wps:wsp>
-                            <wps:cNvPr id="194" name="Rectangle 194"/>
-                            <wps:cNvSpPr/>
-                            <wps:spPr>
-                              <a:xfrm>
-                                <a:off x="0" y="0"/>
-                                <a:ext cx="6858000" cy="1371600"/>
-                              </a:xfrm>
-                              <a:prstGeom prst="rect">
-                                <a:avLst/>
-                              </a:prstGeom>
-                              <a:solidFill>
-                                <a:schemeClr val="accent4"/>
-                              </a:solidFill>
-                              <a:ln>
-                                <a:noFill/>
-                              </a:ln>
-                            </wps:spPr>
-                            <wps:style>
-                              <a:lnRef idx="0">
-                                <a:scrgbClr r="0" g="0" b="0"/>
-                              </a:lnRef>
-                              <a:fillRef idx="0">
-                                <a:scrgbClr r="0" g="0" b="0"/>
-                              </a:fillRef>
-                              <a:effectRef idx="0">
-                                <a:scrgbClr r="0" g="0" b="0"/>
-                              </a:effectRef>
-                              <a:fontRef idx="minor">
-                                <a:schemeClr val="lt1"/>
-                              </a:fontRef>
-                            </wps:style>
-                            <wps:bodyPr rot="0" spcFirstLastPara="0" vertOverflow="overflow" horzOverflow="overflow" vert="horz" wrap="square" lIns="91440" tIns="45720" rIns="91440" bIns="45720" numCol="1" spcCol="0" rtlCol="0" fromWordArt="0" anchor="ctr" anchorCtr="0" forceAA="0" compatLnSpc="1">
-                              <a:prstTxWarp prst="textNoShape">
-                                <a:avLst/>
-                              </a:prstTxWarp>
-                              <a:noAutofit/>
-                            </wps:bodyPr>
-                          </wps:wsp>
-                          <wps:wsp>
-                            <wps:cNvPr id="195" name="Rectangle 195"/>
-                            <wps:cNvSpPr/>
-                            <wps:spPr>
-                              <a:xfrm>
-                                <a:off x="0" y="4094328"/>
-                                <a:ext cx="6858000" cy="5029200"/>
-                              </a:xfrm>
-                              <a:prstGeom prst="rect">
-                                <a:avLst/>
-                              </a:prstGeom>
-                              <a:ln/>
-                            </wps:spPr>
-                            <wps:style>
-                              <a:lnRef idx="1">
-                                <a:schemeClr val="accent4"/>
-                              </a:lnRef>
-                              <a:fillRef idx="3">
-                                <a:schemeClr val="accent4"/>
-                              </a:fillRef>
-                              <a:effectRef idx="2">
-                                <a:schemeClr val="accent4"/>
-                              </a:effectRef>
-                              <a:fontRef idx="minor">
-                                <a:schemeClr val="lt1"/>
-                              </a:fontRef>
-                            </wps:style>
-                            <wps:txbx>
-                              <w:txbxContent>
-                                <w:sdt>
-                                  <w:sdtPr>
-                                    <w:rPr>
-                                      <w:rFonts w:ascii="Consolas" w:hAnsi="Consolas"/>
-                                      <w:color w:val="FFFFFF" w:themeColor="background1"/>
-                                    </w:rPr>
-                                    <w:alias w:val="Author"/>
-                                    <w:tag w:val=""/>
-                                    <w:id w:val="945428907"/>
-                                    <w:dataBinding w:prefixMappings="xmlns:ns0='http://purl.org/dc/elements/1.1/' xmlns:ns1='http://schemas.openxmlformats.org/package/2006/metadata/core-properties' " w:xpath="/ns1:coreProperties[1]/ns0:creator[1]" w:storeItemID="{6C3C8BC8-F283-45AE-878A-BAB7291924A1}"/>
-                                    <w:text/>
-                                  </w:sdtPr>
-                                  <w:sdtContent>
-                                    <w:p>
-                                      <w:pPr>
-                                        <w:pStyle w:val="NoSpacing"/>
-                                        <w:spacing w:before="120"/>
-                                        <w:jc w:val="center"/>
-                                        <w:rPr>
-                                          <w:rFonts w:ascii="Consolas" w:hAnsi="Consolas"/>
-                                          <w:color w:val="FFFFFF" w:themeColor="background1"/>
-                                        </w:rPr>
-                                      </w:pPr>
-                                      <w:r>
-                                        <w:rPr>
-                                          <w:rFonts w:ascii="Consolas" w:hAnsi="Consolas"/>
-                                          <w:color w:val="FFFFFF" w:themeColor="background1"/>
-                                        </w:rPr>
-                                        <w:t>UG-Rehman, Abdul</w:t>
-                                      </w:r>
-                                    </w:p>
-                                  </w:sdtContent>
-                                </w:sdt>
-                                <w:p>
-                                  <w:pPr>
-                                    <w:pStyle w:val="NoSpacing"/>
-                                    <w:spacing w:before="120"/>
-                                    <w:jc w:val="center"/>
-                                    <w:rPr>
-                                      <w:color w:val="FFFFFF" w:themeColor="background1"/>
-                                    </w:rPr>
-                                  </w:pPr>
-                                  <w:sdt>
-                                    <w:sdtPr>
-                                      <w:rPr>
-                                        <w:rFonts w:ascii="Consolas" w:hAnsi="Consolas"/>
-                                        <w:caps/>
-                                        <w:color w:val="FFFFFF" w:themeColor="background1"/>
-                                      </w:rPr>
-                                      <w:alias w:val="Company"/>
-                                      <w:tag w:val=""/>
-                                      <w:id w:val="1618182777"/>
-                                      <w:dataBinding w:prefixMappings="xmlns:ns0='http://schemas.openxmlformats.org/officeDocument/2006/extended-properties' " w:xpath="/ns0:Properties[1]/ns0:Company[1]" w:storeItemID="{6668398D-A668-4E3E-A5EB-62B293D839F1}"/>
-                                      <w:text/>
-                                    </w:sdtPr>
-                                    <w:sdtContent>
-                                      <w:r>
-                                        <w:rPr>
-                                          <w:rFonts w:ascii="Consolas" w:hAnsi="Consolas"/>
-                                          <w:caps/>
-                                          <w:color w:val="FFFFFF" w:themeColor="background1"/>
-                                        </w:rPr>
-                                        <w:t>IN2026</w:t>
-                                      </w:r>
-                                    </w:sdtContent>
-                                  </w:sdt>
-                                  <w:r>
-                                    <w:rPr>
-                                      <w:color w:val="FFFFFF" w:themeColor="background1"/>
-                                    </w:rPr>
-                                    <w:t>  </w:t>
-                                  </w:r>
-                                  <w:sdt>
-                                    <w:sdtPr>
-                                      <w:rPr>
-                                        <w:color w:val="FFFFFF" w:themeColor="background1"/>
-                                      </w:rPr>
-                                      <w:alias w:val="Address"/>
-                                      <w:tag w:val=""/>
-                                      <w:id w:val="-253358678"/>
-                                      <w:showingPlcHdr/>
-                                      <w:dataBinding w:prefixMappings="xmlns:ns0='http://schemas.microsoft.com/office/2006/coverPageProps' " w:xpath="/ns0:CoverPageProperties[1]/ns0:CompanyAddress[1]" w:storeItemID="{55AF091B-3C7A-41E3-B477-F2FDAA23CFDA}"/>
-                                      <w:text/>
-                                    </w:sdtPr>
-                                    <w:sdtContent>
-                                      <w:r>
-                                        <w:rPr>
-                                          <w:color w:val="FFFFFF" w:themeColor="background1"/>
-                                        </w:rPr>
-                                        <w:t xml:space="preserve">     </w:t>
-                                      </w:r>
-                                    </w:sdtContent>
-                                  </w:sdt>
-                                </w:p>
-                              </w:txbxContent>
-                            </wps:txbx>
-                            <wps:bodyPr rot="0" spcFirstLastPara="0" vertOverflow="overflow" horzOverflow="overflow" vert="horz" wrap="square" lIns="457200" tIns="731520" rIns="457200" bIns="457200" numCol="1" spcCol="0" rtlCol="0" fromWordArt="0" anchor="b" anchorCtr="0" forceAA="0" compatLnSpc="1">
-                              <a:prstTxWarp prst="textNoShape">
-                                <a:avLst/>
-                              </a:prstTxWarp>
-                              <a:noAutofit/>
-                            </wps:bodyPr>
-                          </wps:wsp>
-                          <wps:wsp>
-                            <wps:cNvPr id="196" name="Text Box 196"/>
-                            <wps:cNvSpPr txBox="1"/>
-                            <wps:spPr>
-                              <a:xfrm>
-                                <a:off x="6824" y="1371600"/>
-                                <a:ext cx="6858000" cy="2722728"/>
-                              </a:xfrm>
-                              <a:prstGeom prst="rect">
-                                <a:avLst/>
-                              </a:prstGeom>
-                              <a:solidFill>
-                                <a:schemeClr val="accent4">
-                                  <a:lumMod val="20000"/>
-                                  <a:lumOff val="80000"/>
-                                </a:schemeClr>
-                              </a:solidFill>
-                              <a:ln w="6350">
-                                <a:noFill/>
-                              </a:ln>
-                              <a:effectLst/>
-                            </wps:spPr>
-                            <wps:style>
-                              <a:lnRef idx="0">
-                                <a:schemeClr val="accent1"/>
-                              </a:lnRef>
-                              <a:fillRef idx="0">
-                                <a:schemeClr val="accent1"/>
-                              </a:fillRef>
-                              <a:effectRef idx="0">
-                                <a:schemeClr val="accent1"/>
-                              </a:effectRef>
-                              <a:fontRef idx="minor">
-                                <a:schemeClr val="dk1"/>
-                              </a:fontRef>
-                            </wps:style>
-                            <wps:txbx>
-                              <w:txbxContent>
-                                <w:sdt>
-                                  <w:sdtPr>
-                                    <w:rPr>
-                                      <w:rFonts w:ascii="Consolas" w:eastAsiaTheme="majorEastAsia" w:hAnsi="Consolas" w:cstheme="majorBidi"/>
-                                      <w:caps/>
-                                      <w:color w:val="4472C4" w:themeColor="accent1"/>
-                                      <w:sz w:val="72"/>
-                                      <w:szCs w:val="72"/>
-                                    </w:rPr>
-                                    <w:alias w:val="Title"/>
-                                    <w:tag w:val=""/>
-                                    <w:id w:val="-9991715"/>
-                                    <w:dataBinding w:prefixMappings="xmlns:ns0='http://purl.org/dc/elements/1.1/' xmlns:ns1='http://schemas.openxmlformats.org/package/2006/metadata/core-properties' " w:xpath="/ns1:coreProperties[1]/ns0:title[1]" w:storeItemID="{6C3C8BC8-F283-45AE-878A-BAB7291924A1}"/>
-                                    <w:text/>
-                                  </w:sdtPr>
-                                  <w:sdtContent>
-                                    <w:p>
-                                      <w:pPr>
-                                        <w:pStyle w:val="NoSpacing"/>
-                                        <w:jc w:val="center"/>
-                                        <w:rPr>
-                                          <w:rFonts w:ascii="Consolas" w:eastAsiaTheme="majorEastAsia" w:hAnsi="Consolas" w:cstheme="majorBidi"/>
-                                          <w:caps/>
-                                          <w:color w:val="4472C4" w:themeColor="accent1"/>
-                                          <w:sz w:val="72"/>
-                                          <w:szCs w:val="72"/>
-                                        </w:rPr>
-                                      </w:pPr>
-                                      <w:r>
-                                        <w:rPr>
-                                          <w:rFonts w:ascii="Consolas" w:eastAsiaTheme="majorEastAsia" w:hAnsi="Consolas" w:cstheme="majorBidi"/>
-                                          <w:caps/>
-                                          <w:color w:val="4472C4" w:themeColor="accent1"/>
-                                          <w:sz w:val="72"/>
-                                          <w:szCs w:val="72"/>
-                                        </w:rPr>
-                                        <w:t>Games Technology - COURSEWORK</w:t>
-                                      </w:r>
-                                    </w:p>
-                                  </w:sdtContent>
-                                </w:sdt>
-                              </w:txbxContent>
-                            </wps:txbx>
-                            <wps:bodyPr rot="0" spcFirstLastPara="0" vertOverflow="overflow" horzOverflow="overflow" vert="horz" wrap="square" lIns="457200" tIns="91440" rIns="457200" bIns="91440" numCol="1" spcCol="0" rtlCol="0" fromWordArt="0" anchor="ctr" anchorCtr="0" forceAA="0" compatLnSpc="1">
-                              <a:prstTxWarp prst="textNoShape">
-                                <a:avLst/>
-                              </a:prstTxWarp>
-                              <a:noAutofit/>
-                            </wps:bodyPr>
-                          </wps:wsp>
-                        </wpg:wgp>
-                      </a:graphicData>
-                    </a:graphic>
-                    <wp14:sizeRelH relativeFrom="page">
-                      <wp14:pctWidth>88200</wp14:pctWidth>
-                    </wp14:sizeRelH>
-                    <wp14:sizeRelV relativeFrom="page">
-                      <wp14:pctHeight>90900</wp14:pctHeight>
-                    </wp14:sizeRelV>
-                  </wp:anchor>
-                </w:drawing>
-              </mc:Choice>
-              <mc:Fallback>
-                <w:pict>
-                  <v:group w14:anchorId="2F3FE6FC" id="Group 193" o:spid="_x0000_s1026" style="position:absolute;margin-left:0;margin-top:0;width:540.55pt;height:718.4pt;z-index:-251657216;mso-width-percent:882;mso-height-percent:909;mso-position-horizontal:center;mso-position-horizontal-relative:page;mso-position-vertical:center;mso-position-vertical-relative:page;mso-width-percent:882;mso-height-percent:909" coordsize="68648,91235" o:gfxdata="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">
-                    <v:rect id="Rectangle 194" o:spid="_x0000_s1027" style="position:absolute;width:68580;height:13716;visibility:visible;mso-wrap-style:square;v-text-anchor:middle" o:gfxdata="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" fillcolor="#ffc000 [3207]" stroked="f"/>
-                    <v:rect id="Rectangle 195" o:spid="_x0000_s1028" style="position:absolute;top:40943;width:68580;height:50292;visibility:visible;mso-wrap-style:square;v-text-anchor:bottom" o:gfxdata="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" fillcolor="#ffc310 [3031]" strokecolor="#ffc000 [3207]" strokeweight=".5pt">
-                      <v:fill color2="#fcbd00 [3175]" rotate="t" colors="0 #ffc746;.5 #ffc600;1 #e5b600" focus="100%" type="gradient">
-                        <o:fill v:ext="view" type="gradientUnscaled"/>
-                      </v:fill>
-                      <v:textbox inset="36pt,57.6pt,36pt,36pt">
-                        <w:txbxContent>
-                          <w:sdt>
-                            <w:sdtPr>
-                              <w:rPr>
-                                <w:rFonts w:ascii="Consolas" w:hAnsi="Consolas"/>
-                                <w:color w:val="FFFFFF" w:themeColor="background1"/>
-                              </w:rPr>
-                              <w:alias w:val="Author"/>
-                              <w:tag w:val=""/>
-                              <w:id w:val="945428907"/>
-                              <w:dataBinding w:prefixMappings="xmlns:ns0='http://purl.org/dc/elements/1.1/' xmlns:ns1='http://schemas.openxmlformats.org/package/2006/metadata/core-properties' " w:xpath="/ns1:coreProperties[1]/ns0:creator[1]" w:storeItemID="{6C3C8BC8-F283-45AE-878A-BAB7291924A1}"/>
-                              <w:text/>
-                            </w:sdtPr>
-                            <w:sdtContent>
-                              <w:p>
-                                <w:pPr>
-                                  <w:pStyle w:val="NoSpacing"/>
-                                  <w:spacing w:before="120"/>
-                                  <w:jc w:val="center"/>
-                                  <w:rPr>
-                                    <w:rFonts w:ascii="Consolas" w:hAnsi="Consolas"/>
-                                    <w:color w:val="FFFFFF" w:themeColor="background1"/>
-                                  </w:rPr>
-                                </w:pPr>
-                                <w:r>
-                                  <w:rPr>
-                                    <w:rFonts w:ascii="Consolas" w:hAnsi="Consolas"/>
-                                    <w:color w:val="FFFFFF" w:themeColor="background1"/>
-                                  </w:rPr>
-                                  <w:t>UG-Rehman, Abdul</w:t>
-                                </w:r>
-                              </w:p>
-                            </w:sdtContent>
-                          </w:sdt>
+            <w:pict w14:anchorId="5810E72C">
+              <v:group id="Group 193" o:spid="_x0000_s1026" style="position:absolute;margin-left:0;margin-top:0;width:540.55pt;height:718.4pt;z-index:-251657216;mso-width-percent:882;mso-height-percent:909;mso-position-horizontal:center;mso-position-horizontal-relative:page;mso-position-vertical:center;mso-position-vertical-relative:page;mso-width-percent:882;mso-height-percent:909" coordsize="68648,91235" o:gfxdata="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">
+                <v:rect id="Rectangle 194" o:spid="_x0000_s1027" style="position:absolute;width:68580;height:13716;visibility:visible;mso-wrap-style:square;v-text-anchor:middle" o:gfxdata="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" fillcolor="#ffc000 [3207]" stroked="f"/>
+                <v:rect id="Rectangle 195" o:spid="_x0000_s1028" style="position:absolute;top:40943;width:68580;height:50292;visibility:visible;mso-wrap-style:square;v-text-anchor:bottom" o:gfxdata="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" fillcolor="#ffc310 [3031]" strokecolor="#ffc000 [3207]" strokeweight=".5pt">
+                  <v:fill color2="#fcbd00 [3175]" rotate="t" colors="0 #ffc746;.5 #ffc600;1 #e5b600" focus="100%" type="gradient">
+                    <o:fill v:ext="view" type="gradientUnscaled"/>
+                  </v:fill>
+                  <v:textbox inset="36pt,57.6pt,36pt,36pt">
+                    <w:txbxContent>
+                      <w:sdt>
+                        <w:sdtPr>
+                          <w:rPr>
+                            <w:rFonts w:ascii="Consolas" w:hAnsi="Consolas"/>
+                            <w:color w:val="FFFFFF" w:themeColor="background1"/>
+                          </w:rPr>
+                          <w:alias w:val="Author"/>
+                          <w:tag w:val=""/>
+                          <w:id w:val="945428907"/>
+                          <w:dataBinding w:prefixMappings="xmlns:ns0='http://purl.org/dc/elements/1.1/' xmlns:ns1='http://schemas.openxmlformats.org/package/2006/metadata/core-properties' " w:xpath="/ns1:coreProperties[1]/ns0:creator[1]" w:storeItemID="{6C3C8BC8-F283-45AE-878A-BAB7291924A1}"/>
+                          <w:text/>
+                        </w:sdtPr>
+                        <w:sdtContent>
                           <w:p>
                             <w:pPr>
                               <w:pStyle w:val="NoSpacing"/>
                               <w:spacing w:before="120"/>
                               <w:jc w:val="center"/>
                               <w:rPr>
+                                <w:rFonts w:ascii="Consolas" w:hAnsi="Consolas"/>
                                 <w:color w:val="FFFFFF" w:themeColor="background1"/>
                               </w:rPr>
                             </w:pPr>
-                            <w:sdt>
-                              <w:sdtPr>
-                                <w:rPr>
-                                  <w:rFonts w:ascii="Consolas" w:hAnsi="Consolas"/>
-                                  <w:caps/>
-                                  <w:color w:val="FFFFFF" w:themeColor="background1"/>
-                                </w:rPr>
-                                <w:alias w:val="Company"/>
-                                <w:tag w:val=""/>
-                                <w:id w:val="1618182777"/>
-                                <w:dataBinding w:prefixMappings="xmlns:ns0='http://schemas.openxmlformats.org/officeDocument/2006/extended-properties' " w:xpath="/ns0:Properties[1]/ns0:Company[1]" w:storeItemID="{6668398D-A668-4E3E-A5EB-62B293D839F1}"/>
-                                <w:text/>
-                              </w:sdtPr>
-                              <w:sdtContent>
-                                <w:r>
-                                  <w:rPr>
-                                    <w:rFonts w:ascii="Consolas" w:hAnsi="Consolas"/>
-                                    <w:caps/>
-                                    <w:color w:val="FFFFFF" w:themeColor="background1"/>
-                                  </w:rPr>
-                                  <w:t>IN2026</w:t>
-                                </w:r>
-                              </w:sdtContent>
-                            </w:sdt>
+                            <w:r>
+                              <w:rPr>
+                                <w:rFonts w:ascii="Consolas" w:hAnsi="Consolas"/>
+                                <w:color w:val="FFFFFF" w:themeColor="background1"/>
+                              </w:rPr>
+                              <w:t>UG-Rehman, Abdul</w:t>
+                            </w:r>
+                          </w:p>
+                        </w:sdtContent>
+                      </w:sdt>
+                      <w:p>
+                        <w:pPr>
+                          <w:pStyle w:val="NoSpacing"/>
+                          <w:spacing w:before="120"/>
+                          <w:jc w:val="center"/>
+                          <w:rPr>
+                            <w:color w:val="FFFFFF" w:themeColor="background1"/>
+                          </w:rPr>
+                        </w:pPr>
+                        <w:sdt>
+                          <w:sdtPr>
+                            <w:rPr>
+                              <w:rFonts w:ascii="Consolas" w:hAnsi="Consolas"/>
+                              <w:caps/>
+                              <w:color w:val="FFFFFF" w:themeColor="background1"/>
+                            </w:rPr>
+                            <w:alias w:val="Company"/>
+                            <w:tag w:val=""/>
+                            <w:id w:val="1618182777"/>
+                            <w:dataBinding w:prefixMappings="xmlns:ns0='http://schemas.openxmlformats.org/officeDocument/2006/extended-properties' " w:xpath="/ns0:Properties[1]/ns0:Company[1]" w:storeItemID="{6668398D-A668-4E3E-A5EB-62B293D839F1}"/>
+                            <w:text/>
+                          </w:sdtPr>
+                          <w:sdtContent>
+                            <w:r>
+                              <w:rPr>
+                                <w:rFonts w:ascii="Consolas" w:hAnsi="Consolas"/>
+                                <w:caps/>
+                                <w:color w:val="FFFFFF" w:themeColor="background1"/>
+                              </w:rPr>
+                              <w:t>IN2026</w:t>
+                            </w:r>
+                          </w:sdtContent>
+                        </w:sdt>
+                        <w:r>
+                          <w:rPr>
+                            <w:color w:val="FFFFFF" w:themeColor="background1"/>
+                          </w:rPr>
+                          <w:t>  </w:t>
+                        </w:r>
+                        <w:sdt>
+                          <w:sdtPr>
+                            <w:rPr>
+                              <w:color w:val="FFFFFF" w:themeColor="background1"/>
+                            </w:rPr>
+                            <w:alias w:val="Address"/>
+                            <w:tag w:val=""/>
+                            <w:id w:val="-253358678"/>
+                            <w:showingPlcHdr/>
+                            <w:dataBinding w:prefixMappings="xmlns:ns0='http://schemas.microsoft.com/office/2006/coverPageProps' " w:xpath="/ns0:CoverPageProperties[1]/ns0:CompanyAddress[1]" w:storeItemID="{55AF091B-3C7A-41E3-B477-F2FDAA23CFDA}"/>
+                            <w:text/>
+                          </w:sdtPr>
+                          <w:sdtContent>
                             <w:r>
                               <w:rPr>
                                 <w:color w:val="FFFFFF" w:themeColor="background1"/>
                               </w:rPr>
-                              <w:t>  </w:t>
+                              <w:t xml:space="preserve">     </w:t>
                             </w:r>
-                            <w:sdt>
-                              <w:sdtPr>
-                                <w:rPr>
-                                  <w:color w:val="FFFFFF" w:themeColor="background1"/>
-                                </w:rPr>
-                                <w:alias w:val="Address"/>
-                                <w:tag w:val=""/>
-                                <w:id w:val="-253358678"/>
-                                <w:showingPlcHdr/>
-                                <w:dataBinding w:prefixMappings="xmlns:ns0='http://schemas.microsoft.com/office/2006/coverPageProps' " w:xpath="/ns0:CoverPageProperties[1]/ns0:CompanyAddress[1]" w:storeItemID="{55AF091B-3C7A-41E3-B477-F2FDAA23CFDA}"/>
-                                <w:text/>
-                              </w:sdtPr>
-                              <w:sdtContent>
-                                <w:r>
-                                  <w:rPr>
-                                    <w:color w:val="FFFFFF" w:themeColor="background1"/>
-                                  </w:rPr>
-                                  <w:t xml:space="preserve">     </w:t>
-                                </w:r>
-                              </w:sdtContent>
-                            </w:sdt>
-                          </w:p>
-                        </w:txbxContent>
-                      </v:textbox>
-                    </v:rect>
-                    <v:shapetype id="_x0000_t202" coordsize="21600,21600" o:spt="202" path="m,l,21600r21600,l21600,xe">
-                      <v:stroke joinstyle="miter"/>
-                      <v:path gradientshapeok="t" o:connecttype="rect"/>
-                    </v:shapetype>
-                    <v:shape id="Text Box 196" o:spid="_x0000_s1029" type="#_x0000_t202" style="position:absolute;left:68;top:13716;width:68580;height:27227;visibility:visible;mso-wrap-style:square;v-text-anchor:middle" o:gfxdata="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" fillcolor="#fff2cc [663]" stroked="f" strokeweight=".5pt">
-                      <v:textbox inset="36pt,7.2pt,36pt,7.2pt">
-                        <w:txbxContent>
-                          <w:sdt>
-                            <w:sdtPr>
+                          </w:sdtContent>
+                        </w:sdt>
+                      </w:p>
+                    </w:txbxContent>
+                  </v:textbox>
+                </v:rect>
+                <v:shapetype id="_x0000_t202" coordsize="21600,21600" o:spt="202" path="m,l,21600r21600,l21600,xe">
+                  <v:stroke joinstyle="miter"/>
+                  <v:path gradientshapeok="t" o:connecttype="rect"/>
+                </v:shapetype>
+                <v:shape id="Text Box 196" o:spid="_x0000_s1029" type="#_x0000_t202" style="position:absolute;left:68;top:13716;width:68580;height:27227;visibility:visible;mso-wrap-style:square;v-text-anchor:middle" o:gfxdata="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" fillcolor="#fff2cc [663]" stroked="f" strokeweight=".5pt">
+                  <v:textbox inset="36pt,7.2pt,36pt,7.2pt">
+                    <w:txbxContent>
+                      <w:sdt>
+                        <w:sdtPr>
+                          <w:rPr>
+                            <w:rFonts w:ascii="Consolas" w:eastAsiaTheme="majorEastAsia" w:hAnsi="Consolas" w:cstheme="majorBidi"/>
+                            <w:caps/>
+                            <w:color w:val="4472C4" w:themeColor="accent1"/>
+                            <w:sz w:val="72"/>
+                            <w:szCs w:val="72"/>
+                          </w:rPr>
+                          <w:alias w:val="Title"/>
+                          <w:tag w:val=""/>
+                          <w:id w:val="-9991715"/>
+                          <w:dataBinding w:prefixMappings="xmlns:ns0='http://purl.org/dc/elements/1.1/' xmlns:ns1='http://schemas.openxmlformats.org/package/2006/metadata/core-properties' " w:xpath="/ns1:coreProperties[1]/ns0:title[1]" w:storeItemID="{6C3C8BC8-F283-45AE-878A-BAB7291924A1}"/>
+                          <w:text/>
+                        </w:sdtPr>
+                        <w:sdtContent>
+                          <w:p>
+                            <w:pPr>
+                              <w:pStyle w:val="NoSpacing"/>
+                              <w:jc w:val="center"/>
                               <w:rPr>
                                 <w:rFonts w:ascii="Consolas" w:eastAsiaTheme="majorEastAsia" w:hAnsi="Consolas" w:cstheme="majorBidi"/>
                                 <w:caps/>
@@ -447,46 +164,26 @@
                                 <w:sz w:val="72"/>
                                 <w:szCs w:val="72"/>
                               </w:rPr>
-                              <w:alias w:val="Title"/>
-                              <w:tag w:val=""/>
-                              <w:id w:val="-9991715"/>
-                              <w:dataBinding w:prefixMappings="xmlns:ns0='http://purl.org/dc/elements/1.1/' xmlns:ns1='http://schemas.openxmlformats.org/package/2006/metadata/core-properties' " w:xpath="/ns1:coreProperties[1]/ns0:title[1]" w:storeItemID="{6C3C8BC8-F283-45AE-878A-BAB7291924A1}"/>
-                              <w:text/>
-                            </w:sdtPr>
-                            <w:sdtContent>
-                              <w:p>
-                                <w:pPr>
-                                  <w:pStyle w:val="NoSpacing"/>
-                                  <w:jc w:val="center"/>
-                                  <w:rPr>
-                                    <w:rFonts w:ascii="Consolas" w:eastAsiaTheme="majorEastAsia" w:hAnsi="Consolas" w:cstheme="majorBidi"/>
-                                    <w:caps/>
-                                    <w:color w:val="4472C4" w:themeColor="accent1"/>
-                                    <w:sz w:val="72"/>
-                                    <w:szCs w:val="72"/>
-                                  </w:rPr>
-                                </w:pPr>
-                                <w:r>
-                                  <w:rPr>
-                                    <w:rFonts w:ascii="Consolas" w:eastAsiaTheme="majorEastAsia" w:hAnsi="Consolas" w:cstheme="majorBidi"/>
-                                    <w:caps/>
-                                    <w:color w:val="4472C4" w:themeColor="accent1"/>
-                                    <w:sz w:val="72"/>
-                                    <w:szCs w:val="72"/>
-                                  </w:rPr>
-                                  <w:t>Games Technology - COURSEWORK</w:t>
-                                </w:r>
-                              </w:p>
-                            </w:sdtContent>
-                          </w:sdt>
-                        </w:txbxContent>
-                      </v:textbox>
-                    </v:shape>
-                    <w10:wrap anchorx="page" anchory="page"/>
-                  </v:group>
-                </w:pict>
-              </mc:Fallback>
-            </mc:AlternateContent>
+                            </w:pPr>
+                            <w:r>
+                              <w:rPr>
+                                <w:rFonts w:ascii="Consolas" w:eastAsiaTheme="majorEastAsia" w:hAnsi="Consolas" w:cstheme="majorBidi"/>
+                                <w:caps/>
+                                <w:color w:val="4472C4" w:themeColor="accent1"/>
+                                <w:sz w:val="72"/>
+                                <w:szCs w:val="72"/>
+                              </w:rPr>
+                              <w:t>Games Technology - COURSEWORK</w:t>
+                            </w:r>
+                          </w:p>
+                        </w:sdtContent>
+                      </w:sdt>
+                    </w:txbxContent>
+                  </v:textbox>
+                </v:shape>
+                <w10:wrap anchorx="page" anchory="page"/>
+              </v:group>
+            </w:pict>
           </w:r>
         </w:p>
         <w:p>
@@ -579,7 +276,7 @@
             </w:rPr>
             <w:fldChar w:fldCharType="separate"/>
           </w:r>
-          <w:hyperlink w:anchor="_Toc129986440" w:history="1">
+          <w:hyperlink w:anchor="_Toc129682915" w:history="1">
             <w:r>
               <w:rPr>
                 <w:rStyle w:val="Hyperlink"/>
@@ -607,7 +304,7 @@
                 <w:noProof/>
                 <w:webHidden/>
               </w:rPr>
-              <w:instrText xml:space="preserve"> PAGEREF _Toc129986440 \h </w:instrText>
+              <w:instrText xml:space="preserve"> PAGEREF _Toc129682915 \h </w:instrText>
             </w:r>
             <w:r>
               <w:rPr>
@@ -648,7 +345,7 @@
               <w:noProof/>
             </w:rPr>
           </w:pPr>
-          <w:hyperlink w:anchor="_Toc129986441" w:history="1">
+          <w:hyperlink w:anchor="_Toc129682916" w:history="1">
             <w:r>
               <w:rPr>
                 <w:rStyle w:val="Hyperlink"/>
@@ -676,7 +373,7 @@
                 <w:noProof/>
                 <w:webHidden/>
               </w:rPr>
-              <w:instrText xml:space="preserve"> PAGEREF _Toc129986441 \h </w:instrText>
+              <w:instrText xml:space="preserve"> PAGEREF _Toc129682916 \h </w:instrText>
             </w:r>
             <w:r>
               <w:rPr>
@@ -717,7 +414,7 @@
               <w:noProof/>
             </w:rPr>
           </w:pPr>
-          <w:hyperlink w:anchor="_Toc129986442" w:history="1">
+          <w:hyperlink w:anchor="_Toc129682917" w:history="1">
             <w:r>
               <w:rPr>
                 <w:rStyle w:val="Hyperlink"/>
@@ -745,7 +442,7 @@
                 <w:noProof/>
                 <w:webHidden/>
               </w:rPr>
-              <w:instrText xml:space="preserve"> PAGEREF _Toc129986442 \h </w:instrText>
+              <w:instrText xml:space="preserve"> PAGEREF _Toc129682917 \h </w:instrText>
             </w:r>
             <w:r>
               <w:rPr>
@@ -823,12 +520,11 @@
           <w:rFonts w:ascii="Consolas" w:hAnsi="Consolas" w:cs="Lao UI"/>
         </w:rPr>
       </w:pPr>
-      <w:bookmarkStart w:id="0" w:name="_Toc129986440"/>
-      <w:r>
-        <w:rPr>
-          <w:rFonts w:ascii="Consolas" w:hAnsi="Consolas" w:cs="Lao UI"/>
-        </w:rPr>
-        <w:lastRenderedPageBreak/>
+      <w:bookmarkStart w:id="0" w:name="_Toc129682915"/>
+      <w:r>
+        <w:rPr>
+          <w:rFonts w:ascii="Consolas" w:hAnsi="Consolas" w:cs="Lao UI"/>
+        </w:rPr>
         <w:t>Part I</w:t>
       </w:r>
       <w:bookmarkEnd w:id="0"/>
@@ -943,21 +639,7 @@
         <w:rPr>
           <w:rFonts w:ascii="Consolas" w:hAnsi="Consolas"/>
         </w:rPr>
-        <w:t xml:space="preserve">a) A start </w:t>
-      </w:r>
-      <w:proofErr w:type="gramStart"/>
-      <w:r>
-        <w:rPr>
-          <w:rFonts w:ascii="Consolas" w:hAnsi="Consolas"/>
-        </w:rPr>
-        <w:t>screen</w:t>
-      </w:r>
-      <w:proofErr w:type="gramEnd"/>
-      <w:r>
-        <w:rPr>
-          <w:rFonts w:ascii="Consolas" w:hAnsi="Consolas"/>
-        </w:rPr>
-        <w:t xml:space="preserve"> </w:t>
+        <w:t xml:space="preserve">a) A start screen </w:t>
       </w:r>
     </w:p>
     <w:p>
@@ -1123,21 +805,7 @@
         <w:rPr>
           <w:rFonts w:ascii="Consolas" w:hAnsi="Consolas" w:cs="Lao UI"/>
         </w:rPr>
-        <w:t xml:space="preserve">Then I created two new GUI method in the asteroids.cpp to create the </w:t>
-      </w:r>
-      <w:proofErr w:type="spellStart"/>
-      <w:r>
-        <w:rPr>
-          <w:rFonts w:ascii="Consolas" w:hAnsi="Consolas" w:cs="Lao UI"/>
-        </w:rPr>
-        <w:t>gui</w:t>
-      </w:r>
-      <w:proofErr w:type="spellEnd"/>
-      <w:r>
-        <w:rPr>
-          <w:rFonts w:ascii="Consolas" w:hAnsi="Consolas" w:cs="Lao UI"/>
-        </w:rPr>
-        <w:t xml:space="preserve"> which will be displayed on the empty game session to provide </w:t>
+        <w:t xml:space="preserve">Then I created two new GUI method in the asteroids.cpp to create the gui which will be displayed on the empty game session to provide </w:t>
       </w:r>
       <w:r>
         <w:rPr>
@@ -1204,22 +872,7 @@
         <w:rPr>
           <w:rFonts w:ascii="Consolas" w:hAnsi="Consolas" w:cs="Lao UI"/>
         </w:rPr>
-        <w:lastRenderedPageBreak/>
-        <w:t xml:space="preserve">Then added the </w:t>
-      </w:r>
-      <w:proofErr w:type="spellStart"/>
-      <w:r>
-        <w:rPr>
-          <w:rFonts w:ascii="Consolas" w:hAnsi="Consolas" w:cs="Lao UI"/>
-        </w:rPr>
-        <w:t>CreateStartScreenGUI</w:t>
-      </w:r>
-      <w:proofErr w:type="spellEnd"/>
-      <w:r>
-        <w:rPr>
-          <w:rFonts w:ascii="Consolas" w:hAnsi="Consolas" w:cs="Lao UI"/>
-        </w:rPr>
-        <w:t xml:space="preserve"> method to the start method of the asteroids.cpp class. </w:t>
+        <w:t xml:space="preserve">Then added the CreateStartScreenGUI method to the start method of the asteroids.cpp class. </w:t>
       </w:r>
       <w:r>
         <w:rPr>
@@ -1354,21 +1007,7 @@
         <w:rPr>
           <w:rFonts w:ascii="Consolas" w:hAnsi="Consolas" w:cs="Lao UI"/>
         </w:rPr>
-        <w:t xml:space="preserve">I added another case to the </w:t>
-      </w:r>
-      <w:proofErr w:type="spellStart"/>
-      <w:r>
-        <w:rPr>
-          <w:rFonts w:ascii="Consolas" w:hAnsi="Consolas" w:cs="Lao UI"/>
-        </w:rPr>
-        <w:t>OnSpecialKepPressed</w:t>
-      </w:r>
-      <w:proofErr w:type="spellEnd"/>
-      <w:r>
-        <w:rPr>
-          <w:rFonts w:ascii="Consolas" w:hAnsi="Consolas" w:cs="Lao UI"/>
-        </w:rPr>
-        <w:t xml:space="preserve"> method of the asteroids.cpp class. </w:t>
+        <w:t xml:space="preserve">I added another case to the OnSpecialKepPressed method of the asteroids.cpp class. </w:t>
       </w:r>
     </w:p>
     <w:p>
@@ -1529,28 +1168,7 @@
         <w:rPr>
           <w:rFonts w:ascii="Consolas" w:hAnsi="Consolas" w:cs="Lao UI"/>
         </w:rPr>
-        <w:t xml:space="preserve">To fix this issue I created a bool variable game start and set it </w:t>
-      </w:r>
-      <w:proofErr w:type="gramStart"/>
-      <w:r>
-        <w:rPr>
-          <w:rFonts w:ascii="Consolas" w:hAnsi="Consolas" w:cs="Lao UI"/>
-        </w:rPr>
-        <w:t>to</w:t>
-      </w:r>
-      <w:proofErr w:type="gramEnd"/>
-      <w:r>
-        <w:rPr>
-          <w:rFonts w:ascii="Consolas" w:hAnsi="Consolas" w:cs="Lao UI"/>
-        </w:rPr>
-        <w:t xml:space="preserve"> false. Changed the down arrow key case so it will only start one time because after the key is pressed the bool variable will be set to true </w:t>
-      </w:r>
-      <w:r>
-        <w:rPr>
-          <w:rFonts w:ascii="Consolas" w:hAnsi="Consolas" w:cs="Lao UI"/>
-        </w:rPr>
-        <w:lastRenderedPageBreak/>
-        <w:t xml:space="preserve">meaning nothing happens if the key is pressed again. Here is the </w:t>
+        <w:t xml:space="preserve">To fix this issue I created a bool variable game start and set it to false. Changed the down arrow key case so it will only start one time because after the key is pressed the bool variable will be set to true meaning nothing happens if the key is pressed again. Here is the </w:t>
       </w:r>
       <w:r>
         <w:rPr>
@@ -1633,12 +1251,11 @@
           <w:rFonts w:ascii="Consolas" w:hAnsi="Consolas" w:cs="Lao UI"/>
         </w:rPr>
       </w:pPr>
-      <w:bookmarkStart w:id="1" w:name="_Toc129986441"/>
-      <w:r>
-        <w:rPr>
-          <w:rFonts w:ascii="Consolas" w:hAnsi="Consolas" w:cs="Lao UI"/>
-        </w:rPr>
-        <w:lastRenderedPageBreak/>
+      <w:bookmarkStart w:id="1" w:name="_Toc129682916"/>
+      <w:r>
+        <w:rPr>
+          <w:rFonts w:ascii="Consolas" w:hAnsi="Consolas" w:cs="Lao UI"/>
+        </w:rPr>
         <w:t>Part II</w:t>
       </w:r>
       <w:bookmarkEnd w:id="1"/>
@@ -1709,12 +1326,11 @@
           <w:rFonts w:ascii="Consolas" w:hAnsi="Consolas" w:cs="Lao UI"/>
         </w:rPr>
       </w:pPr>
-      <w:bookmarkStart w:id="2" w:name="_Toc129986442"/>
-      <w:r>
-        <w:rPr>
-          <w:rFonts w:ascii="Consolas" w:hAnsi="Consolas" w:cs="Lao UI"/>
-        </w:rPr>
-        <w:lastRenderedPageBreak/>
+      <w:bookmarkStart w:id="2" w:name="_Toc129682917"/>
+      <w:r>
+        <w:rPr>
+          <w:rFonts w:ascii="Consolas" w:hAnsi="Consolas" w:cs="Lao UI"/>
+        </w:rPr>
         <w:t>Part III</w:t>
       </w:r>
       <w:bookmarkEnd w:id="2"/>
@@ -1812,8 +1428,8 @@
       <w:tblLook w:val="04A0" w:firstRow="1" w:lastRow="0" w:firstColumn="1" w:lastColumn="0" w:noHBand="0" w:noVBand="1"/>
     </w:tblPr>
     <w:tblGrid>
-      <w:gridCol w:w="4532"/>
-      <w:gridCol w:w="4494"/>
+      <w:gridCol w:w="4638"/>
+      <w:gridCol w:w="4618"/>
     </w:tblGrid>
     <w:tr>
       <w:trPr>
@@ -2728,7 +2344,7 @@
     <w:autoRedefine/>
     <w:uiPriority w:val="39"/>
     <w:unhideWhenUsed/>
-    <w:rsid w:val="00553B32"/>
+    <w:rsid w:val="00C40080"/>
     <w:pPr>
       <w:spacing w:after="100"/>
     </w:pPr>
@@ -2738,7 +2354,7 @@
     <w:basedOn w:val="DefaultParagraphFont"/>
     <w:uiPriority w:val="99"/>
     <w:unhideWhenUsed/>
-    <w:rsid w:val="00553B32"/>
+    <w:rsid w:val="00C40080"/>
     <w:rPr>
       <w:color w:val="0563C1" w:themeColor="hyperlink"/>
       <w:u w:val="single"/>
@@ -2879,7 +2495,7 @@
     <w:charset w:val="00"/>
     <w:family w:val="swiss"/>
     <w:pitch w:val="variable"/>
-    <w:sig w:usb0="E4002EFF" w:usb1="C200247B" w:usb2="00000009" w:usb3="00000000" w:csb0="000001FF" w:csb1="00000000"/>
+    <w:sig w:usb0="E4002EFF" w:usb1="C000247B" w:usb2="00000009" w:usb3="00000000" w:csb0="000001FF" w:csb1="00000000"/>
   </w:font>
   <w:font w:name="Times New Roman">
     <w:panose1 w:val="02020603050405020304"/>
@@ -2893,7 +2509,7 @@
     <w:charset w:val="00"/>
     <w:family w:val="swiss"/>
     <w:pitch w:val="variable"/>
-    <w:sig w:usb0="E4002EFF" w:usb1="C200247B" w:usb2="00000009" w:usb3="00000000" w:csb0="000001FF" w:csb1="00000000"/>
+    <w:sig w:usb0="E4002EFF" w:usb1="C000247B" w:usb2="00000009" w:usb3="00000000" w:csb0="000001FF" w:csb1="00000000"/>
   </w:font>
   <w:font w:name="Consolas">
     <w:panose1 w:val="020B0609020204030204"/>
@@ -2927,10 +2543,9 @@
   </w:compat>
   <w:rsids>
     <w:rsidRoot w:val="00AF73D2"/>
-    <w:rsid w:val="000F1916"/>
     <w:rsid w:val="006A209E"/>
     <w:rsid w:val="00AF73D2"/>
-    <w:rsid w:val="00B16238"/>
+    <w:rsid w:val="00BE3284"/>
   </w:rsids>
   <m:mathPr>
     <m:mathFont m:val="Cambria Math"/>

</xml_diff>